<commit_message>
adding video to selectors section
</commit_message>
<xml_diff>
--- a/_word/selectors.docx
+++ b/_word/selectors.docx
@@ -12,7 +12,20 @@
         <w:pStyle w:val="HEDProcessinginstruction"/>
       </w:pPr>
       <w:r>
-        <w:t>ATTRS=id: selectors; data-tags: typeset;</w:t>
+        <w:t xml:space="preserve">ATTRS=id: selectors; data-tags: </w:t>
+      </w:r>
+      <w:proofErr w:type="spellStart"/>
+      <w:proofErr w:type="gramStart"/>
+      <w:r>
+        <w:t>typeset</w:t>
+      </w:r>
+      <w:r>
+        <w:t>,featured</w:t>
+      </w:r>
+      <w:proofErr w:type="spellEnd"/>
+      <w:proofErr w:type="gramEnd"/>
+      <w:r>
+        <w:t>;</w:t>
       </w:r>
     </w:p>
     <w:p>
@@ -20,7 +33,37 @@
         <w:pStyle w:val="HEDChapterSectiontitle"/>
       </w:pPr>
       <w:r>
-        <w:t>Adjusting the design of only certain paragraphs</w:t>
+        <w:t>Use the “Limit these changes” Menu to Adjust</w:t>
+      </w:r>
+      <w:r>
+        <w:t xml:space="preserve"> the </w:t>
+      </w:r>
+      <w:r>
+        <w:t>D</w:t>
+      </w:r>
+      <w:r>
+        <w:t xml:space="preserve">esign of </w:t>
+      </w:r>
+      <w:r>
+        <w:t>O</w:t>
+      </w:r>
+      <w:r>
+        <w:t xml:space="preserve">nly </w:t>
+      </w:r>
+      <w:r>
+        <w:t>C</w:t>
+      </w:r>
+      <w:r>
+        <w:t xml:space="preserve">ertain </w:t>
+      </w:r>
+      <w:r>
+        <w:t>P</w:t>
+      </w:r>
+      <w:r>
+        <w:t>aragraphs</w:t>
+      </w:r>
+      <w:r>
+        <w:t xml:space="preserve"> or Elements</w:t>
       </w:r>
     </w:p>
     <w:p>
@@ -221,6 +264,55 @@
       <w:pPr>
         <w:pStyle w:val="HEDBOXBoxend"/>
       </w:pPr>
+    </w:p>
+    <w:p>
+      <w:pPr>
+        <w:pStyle w:val="HEDPlaintextparagraph"/>
+      </w:pPr>
+      <w:r>
+        <w:lastRenderedPageBreak/>
+        <w:t>Here’s a video that walks you through the process of using the “Limit these changes” menu to apply a design to a single paragraph:</w:t>
+      </w:r>
+    </w:p>
+    <w:p>
+      <w:pPr>
+        <w:pStyle w:val="HEDPlaintextparagraph"/>
+      </w:pPr>
+      <w:r>
+        <w:t xml:space="preserve">&lt;iframe width="560" height="315" </w:t>
+      </w:r>
+      <w:proofErr w:type="spellStart"/>
+      <w:r>
+        <w:t>src</w:t>
+      </w:r>
+      <w:proofErr w:type="spellEnd"/>
+      <w:r>
+        <w:t xml:space="preserve">="https://www.youtube.com/embed/HrpE181HFd8" frameborder="0" allow="accelerometer; </w:t>
+      </w:r>
+      <w:proofErr w:type="spellStart"/>
+      <w:r>
+        <w:t>autoplay</w:t>
+      </w:r>
+      <w:proofErr w:type="spellEnd"/>
+      <w:r>
+        <w:t xml:space="preserve">; clipboard-write; encrypted-media; gyroscope; picture-in-picture" </w:t>
+      </w:r>
+      <w:proofErr w:type="spellStart"/>
+      <w:r>
+        <w:t>allowfullscreen</w:t>
+      </w:r>
+      <w:proofErr w:type="spellEnd"/>
+      <w:r>
+        <w:t>&gt;&lt;/iframe&gt;</w:t>
+      </w:r>
+    </w:p>
+    <w:p>
+      <w:pPr>
+        <w:pStyle w:val="HEDProcessinginstruction"/>
+      </w:pPr>
+      <w:r>
+        <w:t>HTML=true</w:t>
+      </w:r>
     </w:p>
     <w:sectPr>
       <w:pgSz w:w="12240" w:h="15840"/>

</xml_diff>